<commit_message>
made minor changes ( spacing ) in assignment 2.2
</commit_message>
<xml_diff>
--- a/labs/linuxLab/lab6/docs/Assignment 2.2.docx
+++ b/labs/linuxLab/lab6/docs/Assignment 2.2.docx
@@ -824,13 +824,7 @@
         </w:rPr>
       </w:pPr>
       <w:r>
-        <w:rPr>
-          <w:rFonts w:eastAsia="Times New Roman" w:cs="Times New Roman" w:ascii="Times New Roman" w:hAnsi="Times New Roman"/>
-          <w:sz w:val="24"/>
-          <w:szCs w:val="24"/>
-          <w:shd w:fill="FFFF00" w:val="clear"/>
-        </w:rPr>
-        <w:tab/>
+        <w:rPr/>
       </w:r>
       <w:r>
         <w:br w:type="page"/>
@@ -1862,7 +1856,11 @@
         </w:rPr>
       </w:pPr>
       <w:r>
-        <w:rPr/>
+        <w:rPr>
+          <w:rFonts w:eastAsia="Times New Roman" w:cs="Times New Roman" w:ascii="Times New Roman" w:hAnsi="Times New Roman"/>
+          <w:sz w:val="24"/>
+          <w:szCs w:val="24"/>
+        </w:rPr>
       </w:r>
     </w:p>
     <w:p>

</xml_diff>